<commit_message>
Finished do home work, compleate sixth task
</commit_message>
<xml_diff>
--- a/#1.docx
+++ b/#1.docx
@@ -725,12 +725,12 @@
       <w:pPr>
         <w:spacing w:line="331" w:lineRule="auto"/>
         <w:rPr>
-          <w:lang w:val="ru-RU"/>
-        </w:rPr>
-      </w:pPr>
-      <w:r>
-        <w:rPr>
-          <w:lang w:val="ru-RU"/>
+          <w:lang w:val="en-US"/>
+        </w:rPr>
+      </w:pPr>
+      <w:r>
+        <w:rPr>
+          <w:lang w:val="en-US"/>
         </w:rPr>
         <w:t>&lt;</w:t>
       </w:r>
@@ -739,7 +739,7 @@
       </w:r>
       <w:r>
         <w:rPr>
-          <w:lang w:val="ru-RU"/>
+          <w:lang w:val="en-US"/>
         </w:rPr>
         <w:t xml:space="preserve"> </w:t>
       </w:r>
@@ -748,27 +748,25 @@
       </w:r>
       <w:r>
         <w:rPr>
-          <w:lang w:val="ru-RU"/>
+          <w:lang w:val="en-US"/>
         </w:rPr>
         <w:t>="</w:t>
       </w:r>
       <w:r>
         <w:t>element</w:t>
       </w:r>
-      <w:proofErr w:type="gramStart"/>
-      <w:r>
-        <w:rPr>
-          <w:lang w:val="ru-RU"/>
+      <w:r>
+        <w:rPr>
+          <w:lang w:val="en-US"/>
         </w:rPr>
         <w:t>"&gt;</w:t>
       </w:r>
       <w:r>
         <w:t>Element</w:t>
       </w:r>
-      <w:proofErr w:type="gramEnd"/>
-      <w:r>
-        <w:rPr>
-          <w:lang w:val="ru-RU"/>
+      <w:r>
+        <w:rPr>
+          <w:lang w:val="en-US"/>
         </w:rPr>
         <w:t xml:space="preserve"> 1&lt;/</w:t>
       </w:r>
@@ -777,7 +775,7 @@
       </w:r>
       <w:r>
         <w:rPr>
-          <w:lang w:val="ru-RU"/>
+          <w:lang w:val="en-US"/>
         </w:rPr>
         <w:t>&gt;</w:t>
       </w:r>
@@ -2058,6 +2056,7 @@
         </w:numPr>
         <w:spacing w:line="331" w:lineRule="auto"/>
         <w:contextualSpacing/>
+        <w:jc w:val="right"/>
       </w:pPr>
       <w:proofErr w:type="spellStart"/>
       <w:r>
@@ -2687,7 +2686,7 @@
         <w:rFonts w:ascii="Arial" w:eastAsia="Arial" w:hAnsi="Arial" w:cs="Arial"/>
         <w:sz w:val="22"/>
         <w:szCs w:val="22"/>
-        <w:lang w:val="en" w:bidi="ar-SA"/>
+        <w:lang w:val="en" w:eastAsia="ru-RU" w:bidi="ar-SA"/>
       </w:rPr>
     </w:rPrDefault>
     <w:pPrDefault>

</xml_diff>